<commit_message>
Use Case Diagram (stud_Emp) v3
</commit_message>
<xml_diff>
--- a/Documentation/MSYSADD1/PROPOSE/Use Case Diagram (Student, Employee).docx
+++ b/Documentation/MSYSADD1/PROPOSE/Use Case Diagram (Student, Employee).docx
@@ -16,12 +16,12 @@
       <w:r>
         <w:rPr>
           <w:noProof/>
-          <w:lang w:eastAsia="en-PH"/>
+          <w:lang w:val="en-US"/>
         </w:rPr>
         <mc:AlternateContent>
           <mc:Choice Requires="wps">
             <w:drawing>
-              <wp:anchor distT="0" distB="0" distL="114300" distR="114300" simplePos="0" relativeHeight="251706368" behindDoc="0" locked="0" layoutInCell="1" allowOverlap="1" wp14:anchorId="64D00E12" wp14:editId="1CB8BB2F">
+              <wp:anchor distT="0" distB="0" distL="114300" distR="114300" simplePos="0" relativeHeight="251706368" behindDoc="0" locked="0" layoutInCell="1" allowOverlap="1" wp14:anchorId="160550CC" wp14:editId="64F956EF">
                 <wp:simplePos x="0" y="0"/>
                 <wp:positionH relativeFrom="margin">
                   <wp:posOffset>3276600</wp:posOffset>
@@ -108,7 +108,7 @@
           </mc:Choice>
           <mc:Fallback>
             <w:pict>
-              <v:oval w14:anchorId="64D00E12" id="Oval 207" o:spid="_x0000_s1026" style="position:absolute;margin-left:258pt;margin-top:13.15pt;width:228.75pt;height:62.25pt;z-index:251706368;visibility:visible;mso-wrap-style:square;mso-width-percent:0;mso-height-percent:0;mso-wrap-distance-left:9pt;mso-wrap-distance-top:0;mso-wrap-distance-right:9pt;mso-wrap-distance-bottom:0;mso-position-horizontal:absolute;mso-position-horizontal-relative:margin;mso-position-vertical:absolute;mso-position-vertical-relative:text;mso-width-percent:0;mso-height-percent:0;mso-width-relative:margin;mso-height-relative:margin;v-text-anchor:middle" o:gfxdata="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" fillcolor="#4f7ac7 [3032]" strokecolor="#4472c4 [3208]" strokeweight=".5pt">
+              <v:oval w14:anchorId="160550CC" id="Oval 207" o:spid="_x0000_s1026" style="position:absolute;margin-left:258pt;margin-top:13.15pt;width:228.75pt;height:62.25pt;z-index:251706368;visibility:visible;mso-wrap-style:square;mso-width-percent:0;mso-height-percent:0;mso-wrap-distance-left:9pt;mso-wrap-distance-top:0;mso-wrap-distance-right:9pt;mso-wrap-distance-bottom:0;mso-position-horizontal:absolute;mso-position-horizontal-relative:margin;mso-position-vertical:absolute;mso-position-vertical-relative:text;mso-width-percent:0;mso-height-percent:0;mso-width-relative:margin;mso-height-relative:margin;v-text-anchor:middle" o:gfxdata="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" fillcolor="#4f7ac7 [3032]" strokecolor="#4472c4 [3208]" strokeweight=".5pt">
                 <v:fill color2="#416fc3 [3176]" rotate="t" colors="0 #6083cb;.5 #3e70ca;1 #2e61ba" focus="100%" type="gradient">
                   <o:fill v:ext="view" type="gradientUnscaled"/>
                 </v:fill>
@@ -153,35 +153,21 @@
           <w:tab w:val="left" w:pos="1020"/>
         </w:tabs>
       </w:pPr>
-    </w:p>
-    <w:p>
-      <w:pPr>
-        <w:tabs>
-          <w:tab w:val="left" w:pos="1020"/>
-        </w:tabs>
-      </w:pPr>
-    </w:p>
-    <w:p>
-      <w:pPr>
-        <w:tabs>
-          <w:tab w:val="left" w:pos="1020"/>
-        </w:tabs>
-      </w:pPr>
       <w:r>
         <w:rPr>
           <w:noProof/>
-          <w:lang w:eastAsia="en-PH"/>
+          <w:lang w:val="en-US"/>
         </w:rPr>
         <mc:AlternateContent>
           <mc:Choice Requires="wps">
             <w:drawing>
-              <wp:anchor distT="0" distB="0" distL="114300" distR="114300" simplePos="0" relativeHeight="251704320" behindDoc="0" locked="0" layoutInCell="1" allowOverlap="1" wp14:anchorId="7DE28817" wp14:editId="768BE917">
+              <wp:anchor distT="0" distB="0" distL="114300" distR="114300" simplePos="0" relativeHeight="251704320" behindDoc="0" locked="0" layoutInCell="1" allowOverlap="1" wp14:anchorId="4C2F0D30" wp14:editId="4419C6AD">
                 <wp:simplePos x="0" y="0"/>
                 <wp:positionH relativeFrom="margin">
-                  <wp:posOffset>-276225</wp:posOffset>
+                  <wp:posOffset>-188777</wp:posOffset>
                 </wp:positionH>
                 <wp:positionV relativeFrom="paragraph">
-                  <wp:posOffset>340995</wp:posOffset>
+                  <wp:posOffset>322398</wp:posOffset>
                 </wp:positionV>
                 <wp:extent cx="2057400" cy="790575"/>
                 <wp:effectExtent l="0" t="0" r="19050" b="28575"/>
@@ -262,7 +248,7 @@
           </mc:Choice>
           <mc:Fallback>
             <w:pict>
-              <v:oval w14:anchorId="7DE28817" id="Oval 206" o:spid="_x0000_s1027" style="position:absolute;margin-left:-21.75pt;margin-top:26.85pt;width:162pt;height:62.25pt;z-index:251704320;visibility:visible;mso-wrap-style:square;mso-width-percent:0;mso-height-percent:0;mso-wrap-distance-left:9pt;mso-wrap-distance-top:0;mso-wrap-distance-right:9pt;mso-wrap-distance-bottom:0;mso-position-horizontal:absolute;mso-position-horizontal-relative:margin;mso-position-vertical:absolute;mso-position-vertical-relative:text;mso-width-percent:0;mso-height-percent:0;mso-width-relative:margin;mso-height-relative:margin;v-text-anchor:middle" o:gfxdata="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" fillcolor="#4f7ac7 [3032]" strokecolor="#4472c4 [3208]" strokeweight=".5pt">
+              <v:oval w14:anchorId="4C2F0D30" id="Oval 206" o:spid="_x0000_s1027" style="position:absolute;margin-left:-14.85pt;margin-top:25.4pt;width:162pt;height:62.25pt;z-index:251704320;visibility:visible;mso-wrap-style:square;mso-width-percent:0;mso-height-percent:0;mso-wrap-distance-left:9pt;mso-wrap-distance-top:0;mso-wrap-distance-right:9pt;mso-wrap-distance-bottom:0;mso-position-horizontal:absolute;mso-position-horizontal-relative:margin;mso-position-vertical:absolute;mso-position-vertical-relative:text;mso-width-percent:0;mso-height-percent:0;mso-width-relative:margin;mso-height-relative:margin;v-text-anchor:middle" o:gfxdata="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" fillcolor="#4f7ac7 [3032]" strokecolor="#4472c4 [3208]" strokeweight=".5pt">
                 <v:fill color2="#416fc3 [3176]" rotate="t" colors="0 #6083cb;.5 #3e70ca;1 #2e61ba" focus="100%" type="gradient">
                   <o:fill v:ext="view" type="gradientUnscaled"/>
                 </v:fill>
@@ -300,10 +286,24 @@
           </mc:Fallback>
         </mc:AlternateContent>
       </w:r>
+    </w:p>
+    <w:p>
+      <w:pPr>
+        <w:tabs>
+          <w:tab w:val="left" w:pos="1020"/>
+        </w:tabs>
+      </w:pPr>
+    </w:p>
+    <w:p>
+      <w:pPr>
+        <w:tabs>
+          <w:tab w:val="left" w:pos="1020"/>
+        </w:tabs>
+      </w:pPr>
       <w:r>
         <w:rPr>
           <w:noProof/>
-          <w:lang w:eastAsia="en-PH"/>
+          <w:lang w:val="en-US"/>
         </w:rPr>
         <mc:AlternateContent>
           <mc:Choice Requires="wps">
@@ -311,13 +311,13 @@
               <wp:anchor distT="0" distB="0" distL="114300" distR="114300" simplePos="0" relativeHeight="251708416" behindDoc="0" locked="0" layoutInCell="1" allowOverlap="1" wp14:anchorId="215F1F62" wp14:editId="5943C326">
                 <wp:simplePos x="0" y="0"/>
                 <wp:positionH relativeFrom="column">
-                  <wp:posOffset>3333750</wp:posOffset>
+                  <wp:posOffset>3526971</wp:posOffset>
                 </wp:positionH>
                 <wp:positionV relativeFrom="paragraph">
-                  <wp:posOffset>50799</wp:posOffset>
+                  <wp:posOffset>275317</wp:posOffset>
                 </wp:positionV>
-                <wp:extent cx="619125" cy="733425"/>
-                <wp:effectExtent l="0" t="38100" r="47625" b="28575"/>
+                <wp:extent cx="609600" cy="500561"/>
+                <wp:effectExtent l="0" t="38100" r="57150" b="33020"/>
                 <wp:wrapNone/>
                 <wp:docPr id="209" name="Straight Arrow Connector 209"/>
                 <wp:cNvGraphicFramePr/>
@@ -328,7 +328,7 @@
                       <wps:spPr>
                         <a:xfrm flipV="1">
                           <a:off x="0" y="0"/>
-                          <a:ext cx="619125" cy="733425"/>
+                          <a:ext cx="609600" cy="500561"/>
                         </a:xfrm>
                         <a:prstGeom prst="straightConnector1">
                           <a:avLst/>
@@ -366,11 +366,11 @@
           </mc:Choice>
           <mc:Fallback>
             <w:pict>
-              <v:shapetype w14:anchorId="475634DC" id="_x0000_t32" coordsize="21600,21600" o:spt="32" o:oned="t" path="m,l21600,21600e" filled="f">
+              <v:shapetype w14:anchorId="2949A823" id="_x0000_t32" coordsize="21600,21600" o:spt="32" o:oned="t" path="m,l21600,21600e" filled="f">
                 <v:path arrowok="t" fillok="f" o:connecttype="none"/>
                 <o:lock v:ext="edit" shapetype="t"/>
               </v:shapetype>
-              <v:shape id="Straight Arrow Connector 209" o:spid="_x0000_s1026" type="#_x0000_t32" style="position:absolute;margin-left:262.5pt;margin-top:4pt;width:48.75pt;height:57.75pt;flip:y;z-index:251708416;visibility:visible;mso-wrap-style:square;mso-width-percent:0;mso-height-percent:0;mso-wrap-distance-left:9pt;mso-wrap-distance-top:0;mso-wrap-distance-right:9pt;mso-wrap-distance-bottom:0;mso-position-horizontal:absolute;mso-position-horizontal-relative:text;mso-position-vertical:absolute;mso-position-vertical-relative:text;mso-width-percent:0;mso-height-percent:0;mso-width-relative:margin;mso-height-relative:margin" o:gfxdata="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" strokecolor="black [3200]" strokeweight=".5pt">
+              <v:shape id="Straight Arrow Connector 209" o:spid="_x0000_s1026" type="#_x0000_t32" style="position:absolute;margin-left:277.7pt;margin-top:21.7pt;width:48pt;height:39.4pt;flip:y;z-index:251708416;visibility:visible;mso-wrap-style:square;mso-width-percent:0;mso-height-percent:0;mso-wrap-distance-left:9pt;mso-wrap-distance-top:0;mso-wrap-distance-right:9pt;mso-wrap-distance-bottom:0;mso-position-horizontal:absolute;mso-position-horizontal-relative:text;mso-position-vertical:absolute;mso-position-vertical-relative:text;mso-width-percent:0;mso-height-percent:0;mso-width-relative:margin;mso-height-relative:margin" o:gfxdata="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" strokecolor="black [3200]" strokeweight=".5pt">
                 <v:stroke endarrow="block" joinstyle="miter"/>
               </v:shape>
             </w:pict>
@@ -387,87 +387,18 @@
       <w:r>
         <w:rPr>
           <w:noProof/>
-          <w:lang w:eastAsia="en-PH"/>
-        </w:rPr>
-        <w:drawing>
-          <wp:anchor distT="0" distB="0" distL="114300" distR="114300" simplePos="0" relativeHeight="251659264" behindDoc="0" locked="0" layoutInCell="1" allowOverlap="1" wp14:anchorId="359977A2" wp14:editId="5B8F4F1A">
-            <wp:simplePos x="0" y="0"/>
-            <wp:positionH relativeFrom="margin">
-              <wp:align>center</wp:align>
-            </wp:positionH>
-            <wp:positionV relativeFrom="page">
-              <wp:posOffset>2834640</wp:posOffset>
-            </wp:positionV>
-            <wp:extent cx="1543050" cy="1543050"/>
-            <wp:effectExtent l="0" t="0" r="0" b="0"/>
-            <wp:wrapNone/>
-            <wp:docPr id="1" name="Picture 1"/>
-            <wp:cNvGraphicFramePr>
-              <a:graphicFrameLocks xmlns:a="http://schemas.openxmlformats.org/drawingml/2006/main" noChangeAspect="1"/>
-            </wp:cNvGraphicFramePr>
-            <a:graphic xmlns:a="http://schemas.openxmlformats.org/drawingml/2006/main">
-              <a:graphicData uri="http://schemas.openxmlformats.org/drawingml/2006/picture">
-                <pic:pic xmlns:pic="http://schemas.openxmlformats.org/drawingml/2006/picture">
-                  <pic:nvPicPr>
-                    <pic:cNvPr id="1" name="User.jpg"/>
-                    <pic:cNvPicPr/>
-                  </pic:nvPicPr>
-                  <pic:blipFill>
-                    <a:blip r:embed="rId6">
-                      <a:extLst>
-                        <a:ext uri="{28A0092B-C50C-407E-A947-70E740481C1C}">
-                          <a14:useLocalDpi xmlns:a14="http://schemas.microsoft.com/office/drawing/2010/main" val="0"/>
-                        </a:ext>
-                      </a:extLst>
-                    </a:blip>
-                    <a:stretch>
-                      <a:fillRect/>
-                    </a:stretch>
-                  </pic:blipFill>
-                  <pic:spPr>
-                    <a:xfrm>
-                      <a:off x="0" y="0"/>
-                      <a:ext cx="1543050" cy="1543050"/>
-                    </a:xfrm>
-                    <a:prstGeom prst="rect">
-                      <a:avLst/>
-                    </a:prstGeom>
-                  </pic:spPr>
-                </pic:pic>
-              </a:graphicData>
-            </a:graphic>
-          </wp:anchor>
-        </w:drawing>
-      </w:r>
-    </w:p>
-    <w:p>
-      <w:pPr>
-        <w:tabs>
-          <w:tab w:val="left" w:pos="1020"/>
-        </w:tabs>
-      </w:pPr>
-    </w:p>
-    <w:p>
-      <w:pPr>
-        <w:tabs>
-          <w:tab w:val="left" w:pos="1020"/>
-        </w:tabs>
-      </w:pPr>
-      <w:r>
-        <w:rPr>
-          <w:noProof/>
-          <w:lang w:eastAsia="en-PH"/>
+          <w:lang w:val="en-US"/>
         </w:rPr>
         <mc:AlternateContent>
           <mc:Choice Requires="wps">
             <w:drawing>
-              <wp:anchor distT="0" distB="0" distL="114300" distR="114300" simplePos="0" relativeHeight="251709440" behindDoc="0" locked="0" layoutInCell="1" allowOverlap="1" wp14:anchorId="50F9E549" wp14:editId="1DDE03E7">
+              <wp:anchor distT="0" distB="0" distL="114300" distR="114300" simplePos="0" relativeHeight="251709440" behindDoc="0" locked="0" layoutInCell="1" allowOverlap="1" wp14:anchorId="00EAF38F" wp14:editId="508E741D">
                 <wp:simplePos x="0" y="0"/>
                 <wp:positionH relativeFrom="column">
-                  <wp:posOffset>1838324</wp:posOffset>
+                  <wp:posOffset>1804942</wp:posOffset>
                 </wp:positionH>
                 <wp:positionV relativeFrom="paragraph">
-                  <wp:posOffset>43180</wp:posOffset>
+                  <wp:posOffset>123190</wp:posOffset>
                 </wp:positionV>
                 <wp:extent cx="619125" cy="295275"/>
                 <wp:effectExtent l="38100" t="38100" r="28575" b="28575"/>
@@ -519,13 +450,68 @@
           </mc:Choice>
           <mc:Fallback>
             <w:pict>
-              <v:shape w14:anchorId="0BD7E074" id="Straight Arrow Connector 210" o:spid="_x0000_s1026" type="#_x0000_t32" style="position:absolute;margin-left:144.75pt;margin-top:3.4pt;width:48.75pt;height:23.25pt;flip:x y;z-index:251709440;visibility:visible;mso-wrap-style:square;mso-width-percent:0;mso-height-percent:0;mso-wrap-distance-left:9pt;mso-wrap-distance-top:0;mso-wrap-distance-right:9pt;mso-wrap-distance-bottom:0;mso-position-horizontal:absolute;mso-position-horizontal-relative:text;mso-position-vertical:absolute;mso-position-vertical-relative:text;mso-width-percent:0;mso-height-percent:0;mso-width-relative:margin;mso-height-relative:margin" o:gfxdata="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" strokecolor="black [3200]" strokeweight=".5pt">
+              <v:shape w14:anchorId="13FC96E7" id="Straight Arrow Connector 210" o:spid="_x0000_s1026" type="#_x0000_t32" style="position:absolute;margin-left:142.1pt;margin-top:9.7pt;width:48.75pt;height:23.25pt;flip:x y;z-index:251709440;visibility:visible;mso-wrap-style:square;mso-width-percent:0;mso-height-percent:0;mso-wrap-distance-left:9pt;mso-wrap-distance-top:0;mso-wrap-distance-right:9pt;mso-wrap-distance-bottom:0;mso-position-horizontal:absolute;mso-position-horizontal-relative:text;mso-position-vertical:absolute;mso-position-vertical-relative:text;mso-width-percent:0;mso-height-percent:0;mso-width-relative:margin;mso-height-relative:margin" o:gfxdata="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" strokecolor="black [3200]" strokeweight=".5pt">
                 <v:stroke endarrow="block" joinstyle="miter"/>
               </v:shape>
             </w:pict>
           </mc:Fallback>
         </mc:AlternateContent>
       </w:r>
+      <w:r>
+        <w:rPr>
+          <w:noProof/>
+          <w:lang w:val="en-US"/>
+        </w:rPr>
+        <w:drawing>
+          <wp:anchor distT="0" distB="0" distL="114300" distR="114300" simplePos="0" relativeHeight="251659264" behindDoc="0" locked="0" layoutInCell="1" allowOverlap="1" wp14:anchorId="15E6F085" wp14:editId="57A5D16B">
+            <wp:simplePos x="0" y="0"/>
+            <wp:positionH relativeFrom="margin">
+              <wp:align>center</wp:align>
+            </wp:positionH>
+            <wp:positionV relativeFrom="page">
+              <wp:posOffset>2834640</wp:posOffset>
+            </wp:positionV>
+            <wp:extent cx="1543050" cy="1543050"/>
+            <wp:effectExtent l="0" t="0" r="0" b="0"/>
+            <wp:wrapNone/>
+            <wp:docPr id="1" name="Picture 1"/>
+            <wp:cNvGraphicFramePr>
+              <a:graphicFrameLocks xmlns:a="http://schemas.openxmlformats.org/drawingml/2006/main" noChangeAspect="1"/>
+            </wp:cNvGraphicFramePr>
+            <a:graphic xmlns:a="http://schemas.openxmlformats.org/drawingml/2006/main">
+              <a:graphicData uri="http://schemas.openxmlformats.org/drawingml/2006/picture">
+                <pic:pic xmlns:pic="http://schemas.openxmlformats.org/drawingml/2006/picture">
+                  <pic:nvPicPr>
+                    <pic:cNvPr id="1" name="User.jpg"/>
+                    <pic:cNvPicPr/>
+                  </pic:nvPicPr>
+                  <pic:blipFill>
+                    <a:blip r:embed="rId6">
+                      <a:extLst>
+                        <a:ext uri="{28A0092B-C50C-407E-A947-70E740481C1C}">
+                          <a14:useLocalDpi xmlns:a14="http://schemas.microsoft.com/office/drawing/2010/main" val="0"/>
+                        </a:ext>
+                      </a:extLst>
+                    </a:blip>
+                    <a:stretch>
+                      <a:fillRect/>
+                    </a:stretch>
+                  </pic:blipFill>
+                  <pic:spPr>
+                    <a:xfrm>
+                      <a:off x="0" y="0"/>
+                      <a:ext cx="1543050" cy="1543050"/>
+                    </a:xfrm>
+                    <a:prstGeom prst="rect">
+                      <a:avLst/>
+                    </a:prstGeom>
+                  </pic:spPr>
+                </pic:pic>
+              </a:graphicData>
+            </a:graphic>
+          </wp:anchor>
+        </w:drawing>
+      </w:r>
     </w:p>
     <w:p>
       <w:pPr>
@@ -533,15 +519,29 @@
           <w:tab w:val="left" w:pos="1020"/>
         </w:tabs>
       </w:pPr>
+    </w:p>
+    <w:p>
+      <w:pPr>
+        <w:tabs>
+          <w:tab w:val="left" w:pos="1020"/>
+        </w:tabs>
+      </w:pPr>
+    </w:p>
+    <w:p>
+      <w:pPr>
+        <w:tabs>
+          <w:tab w:val="left" w:pos="1020"/>
+        </w:tabs>
+      </w:pPr>
       <w:r>
         <w:rPr>
           <w:noProof/>
-          <w:lang w:eastAsia="en-PH"/>
+          <w:lang w:val="en-US"/>
         </w:rPr>
         <mc:AlternateContent>
           <mc:Choice Requires="wps">
             <w:drawing>
-              <wp:anchor distT="0" distB="0" distL="114300" distR="114300" simplePos="0" relativeHeight="251698176" behindDoc="0" locked="0" layoutInCell="1" allowOverlap="1" wp14:anchorId="68473E65" wp14:editId="10318BC0">
+              <wp:anchor distT="0" distB="0" distL="114300" distR="114300" simplePos="0" relativeHeight="251698176" behindDoc="0" locked="0" layoutInCell="1" allowOverlap="1" wp14:anchorId="3C23C4D4" wp14:editId="4342C631">
                 <wp:simplePos x="0" y="0"/>
                 <wp:positionH relativeFrom="margin">
                   <wp:posOffset>4143375</wp:posOffset>
@@ -594,7 +594,13 @@
                               <w:rPr>
                                 <w:sz w:val="28"/>
                               </w:rPr>
-                              <w:t xml:space="preserve">Update grades </w:t>
+                              <w:t>Monitors</w:t>
+                            </w:r>
+                            <w:r>
+                              <w:rPr>
+                                <w:sz w:val="28"/>
+                              </w:rPr>
+                              <w:t xml:space="preserve"> grades </w:t>
                             </w:r>
                             <w:r>
                               <w:rPr>
@@ -607,6 +613,12 @@
                                 <w:sz w:val="28"/>
                               </w:rPr>
                               <w:t>of student</w:t>
+                            </w:r>
+                            <w:r>
+                              <w:rPr>
+                                <w:sz w:val="28"/>
+                              </w:rPr>
+                              <w:t>s</w:t>
                             </w:r>
                           </w:p>
                           <w:p>
@@ -639,7 +651,7 @@
           </mc:Choice>
           <mc:Fallback>
             <w:pict>
-              <v:oval w14:anchorId="68473E65" id="Oval 203" o:spid="_x0000_s1028" style="position:absolute;margin-left:326.25pt;margin-top:2.7pt;width:185.25pt;height:88.5pt;z-index:251698176;visibility:visible;mso-wrap-style:square;mso-width-percent:0;mso-height-percent:0;mso-wrap-distance-left:9pt;mso-wrap-distance-top:0;mso-wrap-distance-right:9pt;mso-wrap-distance-bottom:0;mso-position-horizontal:absolute;mso-position-horizontal-relative:margin;mso-position-vertical:absolute;mso-position-vertical-relative:text;mso-width-percent:0;mso-height-percent:0;mso-width-relative:margin;mso-height-relative:margin;v-text-anchor:middle" o:gfxdata="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" fillcolor="#4f7ac7 [3032]" strokecolor="#4472c4 [3208]" strokeweight=".5pt">
+              <v:oval w14:anchorId="3C23C4D4" id="Oval 203" o:spid="_x0000_s1028" style="position:absolute;margin-left:326.25pt;margin-top:2.7pt;width:185.25pt;height:88.5pt;z-index:251698176;visibility:visible;mso-wrap-style:square;mso-width-percent:0;mso-height-percent:0;mso-wrap-distance-left:9pt;mso-wrap-distance-top:0;mso-wrap-distance-right:9pt;mso-wrap-distance-bottom:0;mso-position-horizontal:absolute;mso-position-horizontal-relative:margin;mso-position-vertical:absolute;mso-position-vertical-relative:text;mso-width-percent:0;mso-height-percent:0;mso-width-relative:margin;mso-height-relative:margin;v-text-anchor:middle" o:gfxdata="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" fillcolor="#4f7ac7 [3032]" strokecolor="#4472c4 [3208]" strokeweight=".5pt">
                 <v:fill color2="#416fc3 [3176]" rotate="t" colors="0 #6083cb;.5 #3e70ca;1 #2e61ba" focus="100%" type="gradient">
                   <o:fill v:ext="view" type="gradientUnscaled"/>
                 </v:fill>
@@ -657,7 +669,13 @@
                         <w:rPr>
                           <w:sz w:val="28"/>
                         </w:rPr>
-                        <w:t xml:space="preserve">Update grades </w:t>
+                        <w:t>Monitors</w:t>
+                      </w:r>
+                      <w:r>
+                        <w:rPr>
+                          <w:sz w:val="28"/>
+                        </w:rPr>
+                        <w:t xml:space="preserve"> grades </w:t>
                       </w:r>
                       <w:r>
                         <w:rPr>
@@ -670,6 +688,12 @@
                           <w:sz w:val="28"/>
                         </w:rPr>
                         <w:t>of student</w:t>
+                      </w:r>
+                      <w:r>
+                        <w:rPr>
+                          <w:sz w:val="28"/>
+                        </w:rPr>
+                        <w:t>s</w:t>
                       </w:r>
                     </w:p>
                     <w:p>
@@ -701,226 +725,18 @@
       <w:r>
         <w:rPr>
           <w:noProof/>
-          <w:lang w:eastAsia="en-PH"/>
+          <w:lang w:val="en-US"/>
         </w:rPr>
         <mc:AlternateContent>
           <mc:Choice Requires="wps">
             <w:drawing>
-              <wp:anchor distT="0" distB="0" distL="114300" distR="114300" simplePos="0" relativeHeight="251711488" behindDoc="0" locked="0" layoutInCell="1" allowOverlap="1" wp14:anchorId="48749E89" wp14:editId="3CF2B8D9">
+              <wp:anchor distT="0" distB="0" distL="114300" distR="114300" simplePos="0" relativeHeight="251763712" behindDoc="0" locked="0" layoutInCell="1" allowOverlap="1" wp14:anchorId="0F82B393" wp14:editId="242FB6B7">
                 <wp:simplePos x="0" y="0"/>
                 <wp:positionH relativeFrom="margin">
-                  <wp:posOffset>3667125</wp:posOffset>
+                  <wp:posOffset>-260895</wp:posOffset>
                 </wp:positionH>
                 <wp:positionV relativeFrom="paragraph">
-                  <wp:posOffset>44450</wp:posOffset>
-                </wp:positionV>
-                <wp:extent cx="400050" cy="171450"/>
-                <wp:effectExtent l="0" t="0" r="76200" b="57150"/>
-                <wp:wrapNone/>
-                <wp:docPr id="212" name="Straight Arrow Connector 212"/>
-                <wp:cNvGraphicFramePr/>
-                <a:graphic xmlns:a="http://schemas.openxmlformats.org/drawingml/2006/main">
-                  <a:graphicData uri="http://schemas.microsoft.com/office/word/2010/wordprocessingShape">
-                    <wps:wsp>
-                      <wps:cNvCnPr/>
-                      <wps:spPr>
-                        <a:xfrm>
-                          <a:off x="0" y="0"/>
-                          <a:ext cx="400050" cy="171450"/>
-                        </a:xfrm>
-                        <a:prstGeom prst="straightConnector1">
-                          <a:avLst/>
-                        </a:prstGeom>
-                        <a:ln>
-                          <a:tailEnd type="triangle"/>
-                        </a:ln>
-                      </wps:spPr>
-                      <wps:style>
-                        <a:lnRef idx="1">
-                          <a:schemeClr val="dk1"/>
-                        </a:lnRef>
-                        <a:fillRef idx="0">
-                          <a:schemeClr val="dk1"/>
-                        </a:fillRef>
-                        <a:effectRef idx="0">
-                          <a:schemeClr val="dk1"/>
-                        </a:effectRef>
-                        <a:fontRef idx="minor">
-                          <a:schemeClr val="tx1"/>
-                        </a:fontRef>
-                      </wps:style>
-                      <wps:bodyPr/>
-                    </wps:wsp>
-                  </a:graphicData>
-                </a:graphic>
-                <wp14:sizeRelH relativeFrom="margin">
-                  <wp14:pctWidth>0</wp14:pctWidth>
-                </wp14:sizeRelH>
-                <wp14:sizeRelV relativeFrom="margin">
-                  <wp14:pctHeight>0</wp14:pctHeight>
-                </wp14:sizeRelV>
-              </wp:anchor>
-            </w:drawing>
-          </mc:Choice>
-          <mc:Fallback>
-            <w:pict>
-              <v:shape w14:anchorId="03029BC7" id="Straight Arrow Connector 212" o:spid="_x0000_s1026" type="#_x0000_t32" style="position:absolute;margin-left:288.75pt;margin-top:3.5pt;width:31.5pt;height:13.5pt;z-index:251711488;visibility:visible;mso-wrap-style:square;mso-width-percent:0;mso-height-percent:0;mso-wrap-distance-left:9pt;mso-wrap-distance-top:0;mso-wrap-distance-right:9pt;mso-wrap-distance-bottom:0;mso-position-horizontal:absolute;mso-position-horizontal-relative:margin;mso-position-vertical:absolute;mso-position-vertical-relative:text;mso-width-percent:0;mso-height-percent:0;mso-width-relative:margin;mso-height-relative:margin" o:gfxdata="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" strokecolor="black [3200]" strokeweight=".5pt">
-                <v:stroke endarrow="block" joinstyle="miter"/>
-                <w10:wrap anchorx="margin"/>
-              </v:shape>
-            </w:pict>
-          </mc:Fallback>
-        </mc:AlternateContent>
-      </w:r>
-    </w:p>
-    <w:p>
-      <w:pPr>
-        <w:pStyle w:val="NoSpacing"/>
-      </w:pPr>
-    </w:p>
-    <w:p/>
-    <w:p>
-      <w:pPr>
-        <w:jc w:val="center"/>
-        <w:rPr>
-          <w:b/>
-          <w:sz w:val="44"/>
-        </w:rPr>
-      </w:pPr>
-      <w:r>
-        <w:rPr>
-          <w:b/>
-          <w:sz w:val="44"/>
-        </w:rPr>
-        <w:t xml:space="preserve">  </w:t>
-      </w:r>
-      <w:r>
-        <w:rPr>
-          <w:b/>
-          <w:sz w:val="44"/>
-        </w:rPr>
-        <w:t>INSTRUCTOR</w:t>
-      </w:r>
-    </w:p>
-    <w:p>
-      <w:pPr>
-        <w:jc w:val="center"/>
-        <w:rPr>
-          <w:b/>
-          <w:sz w:val="32"/>
-        </w:rPr>
-      </w:pPr>
-    </w:p>
-    <w:p>
-      <w:pPr>
-        <w:jc w:val="center"/>
-        <w:rPr>
-          <w:b/>
-          <w:sz w:val="32"/>
-        </w:rPr>
-      </w:pPr>
-    </w:p>
-    <w:p>
-      <w:pPr>
-        <w:jc w:val="center"/>
-        <w:rPr>
-          <w:b/>
-          <w:sz w:val="32"/>
-        </w:rPr>
-      </w:pPr>
-    </w:p>
-    <w:p>
-      <w:pPr>
-        <w:jc w:val="center"/>
-        <w:rPr>
-          <w:b/>
-          <w:sz w:val="32"/>
-        </w:rPr>
-      </w:pPr>
-    </w:p>
-    <w:p>
-      <w:pPr>
-        <w:jc w:val="center"/>
-        <w:rPr>
-          <w:b/>
-          <w:sz w:val="32"/>
-        </w:rPr>
-      </w:pPr>
-    </w:p>
-    <w:p>
-      <w:pPr>
-        <w:jc w:val="center"/>
-        <w:rPr>
-          <w:b/>
-          <w:sz w:val="32"/>
-        </w:rPr>
-      </w:pPr>
-    </w:p>
-    <w:p>
-      <w:pPr>
-        <w:spacing w:after="160" w:line="259" w:lineRule="auto"/>
-        <w:rPr>
-          <w:b/>
-          <w:sz w:val="32"/>
-        </w:rPr>
-      </w:pPr>
-      <w:r>
-        <w:rPr>
-          <w:b/>
-          <w:sz w:val="32"/>
-        </w:rPr>
-        <w:br w:type="page"/>
-      </w:r>
-    </w:p>
-    <w:p>
-      <w:pPr>
-        <w:tabs>
-          <w:tab w:val="left" w:pos="1020"/>
-        </w:tabs>
-      </w:pPr>
-    </w:p>
-    <w:p>
-      <w:pPr>
-        <w:tabs>
-          <w:tab w:val="left" w:pos="1020"/>
-        </w:tabs>
-      </w:pPr>
-    </w:p>
-    <w:p>
-      <w:pPr>
-        <w:tabs>
-          <w:tab w:val="left" w:pos="1020"/>
-        </w:tabs>
-      </w:pPr>
-    </w:p>
-    <w:p>
-      <w:pPr>
-        <w:tabs>
-          <w:tab w:val="left" w:pos="1020"/>
-        </w:tabs>
-      </w:pPr>
-    </w:p>
-    <w:p>
-      <w:pPr>
-        <w:tabs>
-          <w:tab w:val="left" w:pos="1020"/>
-        </w:tabs>
-      </w:pPr>
-      <w:r>
-        <w:rPr>
-          <w:noProof/>
-          <w:lang w:eastAsia="en-PH"/>
-        </w:rPr>
-        <mc:AlternateContent>
-          <mc:Choice Requires="wps">
-            <w:drawing>
-              <wp:anchor distT="0" distB="0" distL="114300" distR="114300" simplePos="0" relativeHeight="251763712" behindDoc="0" locked="0" layoutInCell="1" allowOverlap="1" wp14:anchorId="62852AAD" wp14:editId="29C30BE9">
-                <wp:simplePos x="0" y="0"/>
-                <wp:positionH relativeFrom="margin">
-                  <wp:align>left</wp:align>
-                </wp:positionH>
-                <wp:positionV relativeFrom="paragraph">
-                  <wp:posOffset>280670</wp:posOffset>
+                  <wp:posOffset>218259</wp:posOffset>
                 </wp:positionV>
                 <wp:extent cx="2352675" cy="501059"/>
                 <wp:effectExtent l="0" t="0" r="28575" b="13335"/>
@@ -1000,7 +816,7 @@
           </mc:Choice>
           <mc:Fallback>
             <w:pict>
-              <v:oval w14:anchorId="62852AAD" id="Oval 6" o:spid="_x0000_s1029" style="position:absolute;margin-left:0;margin-top:22.1pt;width:185.25pt;height:39.45pt;z-index:251763712;visibility:visible;mso-wrap-style:square;mso-width-percent:0;mso-height-percent:0;mso-wrap-distance-left:9pt;mso-wrap-distance-top:0;mso-wrap-distance-right:9pt;mso-wrap-distance-bottom:0;mso-position-horizontal:left;mso-position-horizontal-relative:margin;mso-position-vertical:absolute;mso-position-vertical-relative:text;mso-width-percent:0;mso-height-percent:0;mso-width-relative:margin;mso-height-relative:margin;v-text-anchor:middle" o:gfxdata="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" fillcolor="#4f7ac7 [3032]" strokecolor="#4472c4 [3208]" strokeweight=".5pt">
+              <v:oval w14:anchorId="0F82B393" id="Oval 6" o:spid="_x0000_s1029" style="position:absolute;margin-left:-20.55pt;margin-top:17.2pt;width:185.25pt;height:39.45pt;z-index:251763712;visibility:visible;mso-wrap-style:square;mso-width-percent:0;mso-height-percent:0;mso-wrap-distance-left:9pt;mso-wrap-distance-top:0;mso-wrap-distance-right:9pt;mso-wrap-distance-bottom:0;mso-position-horizontal:absolute;mso-position-horizontal-relative:margin;mso-position-vertical:absolute;mso-position-vertical-relative:text;mso-width-percent:0;mso-height-percent:0;mso-width-relative:margin;mso-height-relative:margin;v-text-anchor:middle" o:gfxdata="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" fillcolor="#4f7ac7 [3032]" strokecolor="#4472c4 [3208]" strokeweight=".5pt">
                 <v:fill color2="#416fc3 [3176]" rotate="t" colors="0 #6083cb;.5 #3e70ca;1 #2e61ba" focus="100%" type="gradient">
                   <o:fill v:ext="view" type="gradientUnscaled"/>
                 </v:fill>
@@ -1040,90 +856,21 @@
       <w:r>
         <w:rPr>
           <w:noProof/>
-          <w:lang w:eastAsia="en-PH"/>
-        </w:rPr>
-        <w:drawing>
-          <wp:anchor distT="0" distB="0" distL="114300" distR="114300" simplePos="0" relativeHeight="251762688" behindDoc="0" locked="0" layoutInCell="1" allowOverlap="1" wp14:anchorId="5545CB5A" wp14:editId="719730A8">
-            <wp:simplePos x="0" y="0"/>
-            <wp:positionH relativeFrom="margin">
-              <wp:align>center</wp:align>
-            </wp:positionH>
-            <wp:positionV relativeFrom="page">
-              <wp:posOffset>2834640</wp:posOffset>
-            </wp:positionV>
-            <wp:extent cx="1543050" cy="1543050"/>
-            <wp:effectExtent l="0" t="0" r="0" b="0"/>
-            <wp:wrapNone/>
-            <wp:docPr id="8" name="Picture 8"/>
-            <wp:cNvGraphicFramePr>
-              <a:graphicFrameLocks xmlns:a="http://schemas.openxmlformats.org/drawingml/2006/main" noChangeAspect="1"/>
-            </wp:cNvGraphicFramePr>
-            <a:graphic xmlns:a="http://schemas.openxmlformats.org/drawingml/2006/main">
-              <a:graphicData uri="http://schemas.openxmlformats.org/drawingml/2006/picture">
-                <pic:pic xmlns:pic="http://schemas.openxmlformats.org/drawingml/2006/picture">
-                  <pic:nvPicPr>
-                    <pic:cNvPr id="1" name="User.jpg"/>
-                    <pic:cNvPicPr/>
-                  </pic:nvPicPr>
-                  <pic:blipFill>
-                    <a:blip r:embed="rId6">
-                      <a:extLst>
-                        <a:ext uri="{28A0092B-C50C-407E-A947-70E740481C1C}">
-                          <a14:useLocalDpi xmlns:a14="http://schemas.microsoft.com/office/drawing/2010/main" val="0"/>
-                        </a:ext>
-                      </a:extLst>
-                    </a:blip>
-                    <a:stretch>
-                      <a:fillRect/>
-                    </a:stretch>
-                  </pic:blipFill>
-                  <pic:spPr>
-                    <a:xfrm>
-                      <a:off x="0" y="0"/>
-                      <a:ext cx="1543050" cy="1543050"/>
-                    </a:xfrm>
-                    <a:prstGeom prst="rect">
-                      <a:avLst/>
-                    </a:prstGeom>
-                  </pic:spPr>
-                </pic:pic>
-              </a:graphicData>
-            </a:graphic>
-          </wp:anchor>
-        </w:drawing>
-      </w:r>
-    </w:p>
-    <w:p>
-      <w:pPr>
-        <w:tabs>
-          <w:tab w:val="left" w:pos="1020"/>
-        </w:tabs>
-      </w:pPr>
-    </w:p>
-    <w:p>
-      <w:pPr>
-        <w:tabs>
-          <w:tab w:val="left" w:pos="1020"/>
-        </w:tabs>
-      </w:pPr>
-      <w:r>
-        <w:rPr>
-          <w:noProof/>
-          <w:lang w:eastAsia="en-PH"/>
+          <w:lang w:val="en-US"/>
         </w:rPr>
         <mc:AlternateContent>
           <mc:Choice Requires="wps">
             <w:drawing>
-              <wp:anchor distT="0" distB="0" distL="114300" distR="114300" simplePos="0" relativeHeight="251768832" behindDoc="0" locked="0" layoutInCell="1" allowOverlap="1" wp14:anchorId="74C22A4F" wp14:editId="57DE1348">
+              <wp:anchor distT="0" distB="0" distL="114300" distR="114300" simplePos="0" relativeHeight="251768832" behindDoc="0" locked="0" layoutInCell="1" allowOverlap="1" wp14:anchorId="17F3E91C" wp14:editId="0342A626">
                 <wp:simplePos x="0" y="0"/>
                 <wp:positionH relativeFrom="margin">
-                  <wp:posOffset>1881963</wp:posOffset>
+                  <wp:posOffset>1665514</wp:posOffset>
                 </wp:positionH>
                 <wp:positionV relativeFrom="paragraph">
-                  <wp:posOffset>198488</wp:posOffset>
+                  <wp:posOffset>9071</wp:posOffset>
                 </wp:positionV>
-                <wp:extent cx="510244" cy="361049"/>
-                <wp:effectExtent l="38100" t="38100" r="23495" b="20320"/>
+                <wp:extent cx="565876" cy="204108"/>
+                <wp:effectExtent l="38100" t="0" r="24765" b="62865"/>
                 <wp:wrapNone/>
                 <wp:docPr id="7" name="Straight Arrow Connector 7"/>
                 <wp:cNvGraphicFramePr/>
@@ -1132,9 +879,9 @@
                     <wps:wsp>
                       <wps:cNvCnPr/>
                       <wps:spPr>
-                        <a:xfrm flipH="1" flipV="1">
+                        <a:xfrm flipH="1">
                           <a:off x="0" y="0"/>
-                          <a:ext cx="510244" cy="361049"/>
+                          <a:ext cx="565876" cy="204108"/>
                         </a:xfrm>
                         <a:prstGeom prst="straightConnector1">
                           <a:avLst/>
@@ -1172,11 +919,7 @@
           </mc:Choice>
           <mc:Fallback>
             <w:pict>
-              <v:shapetype w14:anchorId="06FB20F8" id="_x0000_t32" coordsize="21600,21600" o:spt="32" o:oned="t" path="m,l21600,21600e" filled="f">
-                <v:path arrowok="t" fillok="f" o:connecttype="none"/>
-                <o:lock v:ext="edit" shapetype="t"/>
-              </v:shapetype>
-              <v:shape id="Straight Arrow Connector 7" o:spid="_x0000_s1026" type="#_x0000_t32" style="position:absolute;margin-left:148.2pt;margin-top:15.65pt;width:40.2pt;height:28.45pt;flip:x y;z-index:251768832;visibility:visible;mso-wrap-style:square;mso-width-percent:0;mso-height-percent:0;mso-wrap-distance-left:9pt;mso-wrap-distance-top:0;mso-wrap-distance-right:9pt;mso-wrap-distance-bottom:0;mso-position-horizontal:absolute;mso-position-horizontal-relative:margin;mso-position-vertical:absolute;mso-position-vertical-relative:text;mso-width-percent:0;mso-height-percent:0;mso-width-relative:margin;mso-height-relative:margin" o:gfxdata="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" strokecolor="black [3200]" strokeweight=".5pt">
+              <v:shape w14:anchorId="55CBCAB9" id="Straight Arrow Connector 7" o:spid="_x0000_s1026" type="#_x0000_t32" style="position:absolute;margin-left:131.15pt;margin-top:.7pt;width:44.55pt;height:16.05pt;flip:x;z-index:251768832;visibility:visible;mso-wrap-style:square;mso-width-percent:0;mso-height-percent:0;mso-wrap-distance-left:9pt;mso-wrap-distance-top:0;mso-wrap-distance-right:9pt;mso-wrap-distance-bottom:0;mso-position-horizontal:absolute;mso-position-horizontal-relative:margin;mso-position-vertical:absolute;mso-position-vertical-relative:text;mso-width-percent:0;mso-height-percent:0;mso-width-relative:margin;mso-height-relative:margin" o:gfxdata="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" strokecolor="black [3200]" strokeweight=".5pt">
                 <v:stroke endarrow="block" joinstyle="miter"/>
                 <w10:wrap anchorx="margin"/>
               </v:shape>
@@ -1184,23 +927,80 @@
           </mc:Fallback>
         </mc:AlternateContent>
       </w:r>
-    </w:p>
-    <w:p>
-      <w:pPr>
-        <w:tabs>
-          <w:tab w:val="left" w:pos="1020"/>
-        </w:tabs>
-      </w:pPr>
-      <w:r>
-        <w:tab/>
-      </w:r>
-    </w:p>
-    <w:p>
-      <w:pPr>
-        <w:tabs>
-          <w:tab w:val="left" w:pos="1020"/>
-        </w:tabs>
-      </w:pPr>
+      <w:r>
+        <w:rPr>
+          <w:noProof/>
+          <w:lang w:val="en-US"/>
+        </w:rPr>
+        <mc:AlternateContent>
+          <mc:Choice Requires="wps">
+            <w:drawing>
+              <wp:anchor distT="0" distB="0" distL="114300" distR="114300" simplePos="0" relativeHeight="251711488" behindDoc="0" locked="0" layoutInCell="1" allowOverlap="1" wp14:anchorId="2EECC484" wp14:editId="4C3BC516">
+                <wp:simplePos x="0" y="0"/>
+                <wp:positionH relativeFrom="margin">
+                  <wp:posOffset>3667125</wp:posOffset>
+                </wp:positionH>
+                <wp:positionV relativeFrom="paragraph">
+                  <wp:posOffset>44450</wp:posOffset>
+                </wp:positionV>
+                <wp:extent cx="400050" cy="171450"/>
+                <wp:effectExtent l="0" t="0" r="76200" b="57150"/>
+                <wp:wrapNone/>
+                <wp:docPr id="212" name="Straight Arrow Connector 212"/>
+                <wp:cNvGraphicFramePr/>
+                <a:graphic xmlns:a="http://schemas.openxmlformats.org/drawingml/2006/main">
+                  <a:graphicData uri="http://schemas.microsoft.com/office/word/2010/wordprocessingShape">
+                    <wps:wsp>
+                      <wps:cNvCnPr/>
+                      <wps:spPr>
+                        <a:xfrm>
+                          <a:off x="0" y="0"/>
+                          <a:ext cx="400050" cy="171450"/>
+                        </a:xfrm>
+                        <a:prstGeom prst="straightConnector1">
+                          <a:avLst/>
+                        </a:prstGeom>
+                        <a:ln>
+                          <a:tailEnd type="triangle"/>
+                        </a:ln>
+                      </wps:spPr>
+                      <wps:style>
+                        <a:lnRef idx="1">
+                          <a:schemeClr val="dk1"/>
+                        </a:lnRef>
+                        <a:fillRef idx="0">
+                          <a:schemeClr val="dk1"/>
+                        </a:fillRef>
+                        <a:effectRef idx="0">
+                          <a:schemeClr val="dk1"/>
+                        </a:effectRef>
+                        <a:fontRef idx="minor">
+                          <a:schemeClr val="tx1"/>
+                        </a:fontRef>
+                      </wps:style>
+                      <wps:bodyPr/>
+                    </wps:wsp>
+                  </a:graphicData>
+                </a:graphic>
+                <wp14:sizeRelH relativeFrom="margin">
+                  <wp14:pctWidth>0</wp14:pctWidth>
+                </wp14:sizeRelH>
+                <wp14:sizeRelV relativeFrom="margin">
+                  <wp14:pctHeight>0</wp14:pctHeight>
+                </wp14:sizeRelV>
+              </wp:anchor>
+            </w:drawing>
+          </mc:Choice>
+          <mc:Fallback>
+            <w:pict>
+              <v:shape w14:anchorId="6377468E" id="Straight Arrow Connector 212" o:spid="_x0000_s1026" type="#_x0000_t32" style="position:absolute;margin-left:288.75pt;margin-top:3.5pt;width:31.5pt;height:13.5pt;z-index:251711488;visibility:visible;mso-wrap-style:square;mso-width-percent:0;mso-height-percent:0;mso-wrap-distance-left:9pt;mso-wrap-distance-top:0;mso-wrap-distance-right:9pt;mso-wrap-distance-bottom:0;mso-position-horizontal:absolute;mso-position-horizontal-relative:margin;mso-position-vertical:absolute;mso-position-vertical-relative:text;mso-width-percent:0;mso-height-percent:0;mso-width-relative:margin;mso-height-relative:margin" o:gfxdata="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" strokecolor="black [3200]" strokeweight=".5pt">
+                <v:stroke endarrow="block" joinstyle="miter"/>
+                <w10:wrap anchorx="margin"/>
+              </v:shape>
+            </w:pict>
+          </mc:Fallback>
+        </mc:AlternateContent>
+      </w:r>
     </w:p>
     <w:p>
       <w:pPr>
@@ -1221,7 +1021,14 @@
           <w:b/>
           <w:sz w:val="44"/>
         </w:rPr>
-        <w:t>ADMIN</w:t>
+        <w:t xml:space="preserve">  </w:t>
+      </w:r>
+      <w:r>
+        <w:rPr>
+          <w:b/>
+          <w:sz w:val="44"/>
+        </w:rPr>
+        <w:t>EMPLOYEE</w:t>
       </w:r>
     </w:p>
     <w:p>
@@ -1232,6 +1039,8 @@
           <w:sz w:val="32"/>
         </w:rPr>
       </w:pPr>
+      <w:bookmarkStart w:id="0" w:name="_GoBack"/>
+      <w:bookmarkEnd w:id="0"/>
     </w:p>
     <w:p>
       <w:pPr>
@@ -1241,8 +1050,6 @@
           <w:sz w:val="32"/>
         </w:rPr>
       </w:pPr>
-      <w:bookmarkStart w:id="0" w:name="_GoBack"/>
-      <w:bookmarkEnd w:id="0"/>
     </w:p>
     <w:p>
       <w:pPr>
@@ -1273,7 +1080,7 @@
     </w:p>
     <w:p>
       <w:pPr>
-        <w:jc w:val="center"/>
+        <w:spacing w:after="160" w:line="259" w:lineRule="auto"/>
         <w:rPr>
           <w:b/>
           <w:sz w:val="32"/>
@@ -1313,6 +1120,17 @@
         <w:rPr>
           <w:b/>
           <w:sz w:val="32"/>
+        </w:rPr>
+      </w:pPr>
+    </w:p>
+    <w:p/>
+    <w:p/>
+    <w:p/>
+    <w:p/>
+    <w:p>
+      <w:pPr>
+        <w:rPr>
+          <w:sz w:val="24"/>
         </w:rPr>
       </w:pPr>
       <w:r>
@@ -1320,18 +1138,18 @@
           <w:b/>
           <w:noProof/>
           <w:sz w:val="32"/>
-          <w:lang w:eastAsia="en-PH"/>
+          <w:lang w:val="en-US"/>
         </w:rPr>
         <mc:AlternateContent>
           <mc:Choice Requires="wps">
             <w:drawing>
-              <wp:anchor distT="0" distB="0" distL="114300" distR="114300" simplePos="0" relativeHeight="251743232" behindDoc="0" locked="0" layoutInCell="1" allowOverlap="1" wp14:anchorId="20150B77" wp14:editId="62659F88">
+              <wp:anchor distT="0" distB="0" distL="114300" distR="114300" simplePos="0" relativeHeight="251743232" behindDoc="0" locked="0" layoutInCell="1" allowOverlap="1" wp14:anchorId="1C046C5D" wp14:editId="70BDF403">
                 <wp:simplePos x="0" y="0"/>
-                <wp:positionH relativeFrom="column">
-                  <wp:posOffset>1666875</wp:posOffset>
+                <wp:positionH relativeFrom="page">
+                  <wp:posOffset>4384222</wp:posOffset>
                 </wp:positionH>
                 <wp:positionV relativeFrom="paragraph">
-                  <wp:posOffset>191770</wp:posOffset>
+                  <wp:posOffset>144235</wp:posOffset>
                 </wp:positionV>
                 <wp:extent cx="3152775" cy="523875"/>
                 <wp:effectExtent l="0" t="0" r="28575" b="28575"/>
@@ -1405,7 +1223,7 @@
           </mc:Choice>
           <mc:Fallback>
             <w:pict>
-              <v:oval w14:anchorId="20150B77" id="Oval 240" o:spid="_x0000_s1029" style="position:absolute;left:0;text-align:left;margin-left:131.25pt;margin-top:15.1pt;width:248.25pt;height:41.25pt;z-index:251743232;visibility:visible;mso-wrap-style:square;mso-width-percent:0;mso-height-percent:0;mso-wrap-distance-left:9pt;mso-wrap-distance-top:0;mso-wrap-distance-right:9pt;mso-wrap-distance-bottom:0;mso-position-horizontal:absolute;mso-position-horizontal-relative:text;mso-position-vertical:absolute;mso-position-vertical-relative:text;mso-width-percent:0;mso-height-percent:0;mso-width-relative:margin;mso-height-relative:margin;v-text-anchor:middle" o:gfxdata="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" fillcolor="#4f7ac7 [3032]" strokecolor="#4472c4 [3208]" strokeweight=".5pt">
+              <v:oval w14:anchorId="1C046C5D" id="Oval 240" o:spid="_x0000_s1030" style="position:absolute;margin-left:345.2pt;margin-top:11.35pt;width:248.25pt;height:41.25pt;z-index:251743232;visibility:visible;mso-wrap-style:square;mso-width-percent:0;mso-height-percent:0;mso-wrap-distance-left:9pt;mso-wrap-distance-top:0;mso-wrap-distance-right:9pt;mso-wrap-distance-bottom:0;mso-position-horizontal:absolute;mso-position-horizontal-relative:page;mso-position-vertical:absolute;mso-position-vertical-relative:text;mso-width-percent:0;mso-height-percent:0;mso-width-relative:margin;mso-height-relative:margin;v-text-anchor:middle" o:gfxdata="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" fillcolor="#4f7ac7 [3032]" strokecolor="#4472c4 [3208]" strokeweight=".5pt">
                 <v:fill color2="#416fc3 [3176]" rotate="t" colors="0 #6083cb;.5 #3e70ca;1 #2e61ba" focus="100%" type="gradient">
                   <o:fill v:ext="view" type="gradientUnscaled"/>
                 </v:fill>
@@ -1430,235 +1248,18 @@
                     </w:p>
                   </w:txbxContent>
                 </v:textbox>
+                <w10:wrap anchorx="page"/>
               </v:oval>
             </w:pict>
           </mc:Fallback>
         </mc:AlternateContent>
       </w:r>
-    </w:p>
-    <w:p/>
-    <w:p>
-      <w:r>
-        <w:rPr>
-          <w:noProof/>
-          <w:sz w:val="28"/>
-          <w:szCs w:val="28"/>
-          <w:lang w:eastAsia="en-PH"/>
-        </w:rPr>
-        <w:lastRenderedPageBreak/>
-        <mc:AlternateContent>
-          <mc:Choice Requires="wps">
-            <w:drawing>
-              <wp:anchor distT="0" distB="0" distL="114300" distR="114300" simplePos="0" relativeHeight="251750400" behindDoc="0" locked="0" layoutInCell="1" allowOverlap="1" wp14:anchorId="0098C1D3" wp14:editId="7F50780A">
-                <wp:simplePos x="0" y="0"/>
-                <wp:positionH relativeFrom="column">
-                  <wp:posOffset>3067050</wp:posOffset>
-                </wp:positionH>
-                <wp:positionV relativeFrom="paragraph">
-                  <wp:posOffset>46989</wp:posOffset>
-                </wp:positionV>
-                <wp:extent cx="66675" cy="676275"/>
-                <wp:effectExtent l="19050" t="38100" r="66675" b="28575"/>
-                <wp:wrapNone/>
-                <wp:docPr id="244" name="Straight Arrow Connector 244"/>
-                <wp:cNvGraphicFramePr/>
-                <a:graphic xmlns:a="http://schemas.openxmlformats.org/drawingml/2006/main">
-                  <a:graphicData uri="http://schemas.microsoft.com/office/word/2010/wordprocessingShape">
-                    <wps:wsp>
-                      <wps:cNvCnPr/>
-                      <wps:spPr>
-                        <a:xfrm flipV="1">
-                          <a:off x="0" y="0"/>
-                          <a:ext cx="66675" cy="676275"/>
-                        </a:xfrm>
-                        <a:prstGeom prst="straightConnector1">
-                          <a:avLst/>
-                        </a:prstGeom>
-                        <a:ln>
-                          <a:tailEnd type="triangle"/>
-                        </a:ln>
-                      </wps:spPr>
-                      <wps:style>
-                        <a:lnRef idx="1">
-                          <a:schemeClr val="accent1"/>
-                        </a:lnRef>
-                        <a:fillRef idx="0">
-                          <a:schemeClr val="accent1"/>
-                        </a:fillRef>
-                        <a:effectRef idx="0">
-                          <a:schemeClr val="accent1"/>
-                        </a:effectRef>
-                        <a:fontRef idx="minor">
-                          <a:schemeClr val="tx1"/>
-                        </a:fontRef>
-                      </wps:style>
-                      <wps:bodyPr/>
-                    </wps:wsp>
-                  </a:graphicData>
-                </a:graphic>
-                <wp14:sizeRelH relativeFrom="margin">
-                  <wp14:pctWidth>0</wp14:pctWidth>
-                </wp14:sizeRelH>
-                <wp14:sizeRelV relativeFrom="margin">
-                  <wp14:pctHeight>0</wp14:pctHeight>
-                </wp14:sizeRelV>
-              </wp:anchor>
-            </w:drawing>
-          </mc:Choice>
-          <mc:Fallback>
-            <w:pict>
-              <v:shape w14:anchorId="43A4FC51" id="Straight Arrow Connector 244" o:spid="_x0000_s1026" type="#_x0000_t32" style="position:absolute;margin-left:241.5pt;margin-top:3.7pt;width:5.25pt;height:53.25pt;flip:y;z-index:251750400;visibility:visible;mso-wrap-style:square;mso-width-percent:0;mso-height-percent:0;mso-wrap-distance-left:9pt;mso-wrap-distance-top:0;mso-wrap-distance-right:9pt;mso-wrap-distance-bottom:0;mso-position-horizontal:absolute;mso-position-horizontal-relative:text;mso-position-vertical:absolute;mso-position-vertical-relative:text;mso-width-percent:0;mso-height-percent:0;mso-width-relative:margin;mso-height-relative:margin" o:gfxdata="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" strokecolor="#5b9bd5 [3204]" strokeweight=".5pt">
-                <v:stroke endarrow="block" joinstyle="miter"/>
-              </v:shape>
-            </w:pict>
-          </mc:Fallback>
-        </mc:AlternateContent>
-      </w:r>
-    </w:p>
-    <w:p>
-      <w:pPr>
-        <w:rPr>
-          <w:sz w:val="24"/>
-        </w:rPr>
-      </w:pPr>
       <w:r>
         <w:rPr>
           <w:b/>
           <w:noProof/>
           <w:sz w:val="32"/>
-          <w:lang w:eastAsia="en-PH"/>
-        </w:rPr>
-        <mc:AlternateContent>
-          <mc:Choice Requires="wps">
-            <w:drawing>
-              <wp:anchor distT="0" distB="0" distL="114300" distR="114300" simplePos="0" relativeHeight="251745280" behindDoc="0" locked="0" layoutInCell="1" allowOverlap="1" wp14:anchorId="57FB0354" wp14:editId="53BB89C0">
-                <wp:simplePos x="0" y="0"/>
-                <wp:positionH relativeFrom="column">
-                  <wp:posOffset>4238625</wp:posOffset>
-                </wp:positionH>
-                <wp:positionV relativeFrom="paragraph">
-                  <wp:posOffset>336550</wp:posOffset>
-                </wp:positionV>
-                <wp:extent cx="2238375" cy="523875"/>
-                <wp:effectExtent l="0" t="0" r="28575" b="28575"/>
-                <wp:wrapNone/>
-                <wp:docPr id="241" name="Oval 241"/>
-                <wp:cNvGraphicFramePr/>
-                <a:graphic xmlns:a="http://schemas.openxmlformats.org/drawingml/2006/main">
-                  <a:graphicData uri="http://schemas.microsoft.com/office/word/2010/wordprocessingShape">
-                    <wps:wsp>
-                      <wps:cNvSpPr/>
-                      <wps:spPr>
-                        <a:xfrm>
-                          <a:off x="0" y="0"/>
-                          <a:ext cx="2238375" cy="523875"/>
-                        </a:xfrm>
-                        <a:prstGeom prst="ellipse">
-                          <a:avLst/>
-                        </a:prstGeom>
-                      </wps:spPr>
-                      <wps:style>
-                        <a:lnRef idx="1">
-                          <a:schemeClr val="accent5"/>
-                        </a:lnRef>
-                        <a:fillRef idx="3">
-                          <a:schemeClr val="accent5"/>
-                        </a:fillRef>
-                        <a:effectRef idx="2">
-                          <a:schemeClr val="accent5"/>
-                        </a:effectRef>
-                        <a:fontRef idx="minor">
-                          <a:schemeClr val="lt1"/>
-                        </a:fontRef>
-                      </wps:style>
-                      <wps:txbx>
-                        <w:txbxContent>
-                          <w:p>
-                            <w:pPr>
-                              <w:rPr>
-                                <w:sz w:val="28"/>
-                                <w:lang w:val="en-US"/>
-                              </w:rPr>
-                            </w:pPr>
-                            <w:r>
-                              <w:rPr>
-                                <w:sz w:val="28"/>
-                                <w:lang w:val="en-US"/>
-                              </w:rPr>
-                              <w:t>Send</w:t>
-                            </w:r>
-                            <w:r>
-                              <w:rPr>
-                                <w:sz w:val="28"/>
-                                <w:lang w:val="en-US"/>
-                              </w:rPr>
-                              <w:t xml:space="preserve"> message</w:t>
-                            </w:r>
-                          </w:p>
-                        </w:txbxContent>
-                      </wps:txbx>
-                      <wps:bodyPr rot="0" spcFirstLastPara="0" vertOverflow="overflow" horzOverflow="overflow" vert="horz" wrap="square" lIns="91440" tIns="45720" rIns="91440" bIns="45720" numCol="1" spcCol="0" rtlCol="0" fromWordArt="0" anchor="ctr" anchorCtr="0" forceAA="0" compatLnSpc="1">
-                        <a:prstTxWarp prst="textNoShape">
-                          <a:avLst/>
-                        </a:prstTxWarp>
-                        <a:noAutofit/>
-                      </wps:bodyPr>
-                    </wps:wsp>
-                  </a:graphicData>
-                </a:graphic>
-                <wp14:sizeRelH relativeFrom="margin">
-                  <wp14:pctWidth>0</wp14:pctWidth>
-                </wp14:sizeRelH>
-                <wp14:sizeRelV relativeFrom="margin">
-                  <wp14:pctHeight>0</wp14:pctHeight>
-                </wp14:sizeRelV>
-              </wp:anchor>
-            </w:drawing>
-          </mc:Choice>
-          <mc:Fallback>
-            <w:pict>
-              <v:oval w14:anchorId="57FB0354" id="Oval 241" o:spid="_x0000_s1030" style="position:absolute;margin-left:333.75pt;margin-top:26.5pt;width:176.25pt;height:41.25pt;z-index:251745280;visibility:visible;mso-wrap-style:square;mso-width-percent:0;mso-height-percent:0;mso-wrap-distance-left:9pt;mso-wrap-distance-top:0;mso-wrap-distance-right:9pt;mso-wrap-distance-bottom:0;mso-position-horizontal:absolute;mso-position-horizontal-relative:text;mso-position-vertical:absolute;mso-position-vertical-relative:text;mso-width-percent:0;mso-height-percent:0;mso-width-relative:margin;mso-height-relative:margin;v-text-anchor:middle" o:gfxdata="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" fillcolor="#4f7ac7 [3032]" strokecolor="#4472c4 [3208]" strokeweight=".5pt">
-                <v:fill color2="#416fc3 [3176]" rotate="t" colors="0 #6083cb;.5 #3e70ca;1 #2e61ba" focus="100%" type="gradient">
-                  <o:fill v:ext="view" type="gradientUnscaled"/>
-                </v:fill>
-                <v:stroke joinstyle="miter"/>
-                <v:textbox>
-                  <w:txbxContent>
-                    <w:p>
-                      <w:pPr>
-                        <w:rPr>
-                          <w:sz w:val="28"/>
-                          <w:lang w:val="en-US"/>
-                        </w:rPr>
-                      </w:pPr>
-                      <w:r>
-                        <w:rPr>
-                          <w:sz w:val="28"/>
-                          <w:lang w:val="en-US"/>
-                        </w:rPr>
-                        <w:t>Send</w:t>
-                      </w:r>
-                      <w:r>
-                        <w:rPr>
-                          <w:sz w:val="28"/>
-                          <w:lang w:val="en-US"/>
-                        </w:rPr>
-                        <w:t xml:space="preserve"> message</w:t>
-                      </w:r>
-                    </w:p>
-                  </w:txbxContent>
-                </v:textbox>
-              </v:oval>
-            </w:pict>
-          </mc:Fallback>
-        </mc:AlternateContent>
-      </w:r>
-      <w:r>
-        <w:rPr>
-          <w:b/>
-          <w:noProof/>
-          <w:sz w:val="32"/>
-          <w:lang w:eastAsia="en-PH"/>
+          <w:lang w:val="en-US"/>
         </w:rPr>
         <mc:AlternateContent>
           <mc:Choice Requires="wps">
@@ -1726,6 +1327,13 @@
                                 <w:sz w:val="28"/>
                                 <w:lang w:val="en-US"/>
                               </w:rPr>
+                              <w:t>s</w:t>
+                            </w:r>
+                            <w:r>
+                              <w:rPr>
+                                <w:sz w:val="28"/>
+                                <w:lang w:val="en-US"/>
+                              </w:rPr>
                               <w:t xml:space="preserve"> schedule</w:t>
                             </w:r>
                           </w:p>
@@ -1778,6 +1386,13 @@
                           <w:sz w:val="28"/>
                           <w:lang w:val="en-US"/>
                         </w:rPr>
+                        <w:t>s</w:t>
+                      </w:r>
+                      <w:r>
+                        <w:rPr>
+                          <w:sz w:val="28"/>
+                          <w:lang w:val="en-US"/>
+                        </w:rPr>
                         <w:t xml:space="preserve"> schedule</w:t>
                       </w:r>
                     </w:p>
@@ -1802,16 +1417,16 @@
       <w:r>
         <w:rPr>
           <w:noProof/>
-          <w:lang w:eastAsia="en-PH"/>
+          <w:lang w:val="en-US"/>
         </w:rPr>
         <w:drawing>
-          <wp:anchor distT="0" distB="0" distL="114300" distR="114300" simplePos="0" relativeHeight="251734016" behindDoc="0" locked="0" layoutInCell="1" allowOverlap="1" wp14:anchorId="3820FEDE" wp14:editId="64DE58CC">
+          <wp:anchor distT="0" distB="0" distL="114300" distR="114300" simplePos="0" relativeHeight="251734016" behindDoc="0" locked="0" layoutInCell="1" allowOverlap="1" wp14:anchorId="2CF79548" wp14:editId="3126C778">
             <wp:simplePos x="0" y="0"/>
             <wp:positionH relativeFrom="margin">
               <wp:align>center</wp:align>
             </wp:positionH>
             <wp:positionV relativeFrom="page">
-              <wp:posOffset>3704590</wp:posOffset>
+              <wp:posOffset>2878455</wp:posOffset>
             </wp:positionV>
             <wp:extent cx="1543050" cy="1543050"/>
             <wp:effectExtent l="0" t="0" r="0" b="0"/>
@@ -1867,7 +1482,7 @@
           <w:noProof/>
           <w:sz w:val="28"/>
           <w:szCs w:val="28"/>
-          <w:lang w:eastAsia="en-PH"/>
+          <w:lang w:val="en-US"/>
         </w:rPr>
         <mc:AlternateContent>
           <mc:Choice Requires="wps">
@@ -1942,7 +1557,7 @@
           <w:noProof/>
           <w:sz w:val="28"/>
           <w:szCs w:val="28"/>
-          <w:lang w:eastAsia="en-PH"/>
+          <w:lang w:val="en-US"/>
         </w:rPr>
         <mc:AlternateContent>
           <mc:Choice Requires="wps">
@@ -2035,7 +1650,7 @@
           <w:noProof/>
           <w:sz w:val="28"/>
           <w:szCs w:val="28"/>
-          <w:lang w:eastAsia="en-PH"/>
+          <w:lang w:val="en-US"/>
         </w:rPr>
         <mc:AlternateContent>
           <mc:Choice Requires="wps">
@@ -2114,7 +1729,7 @@
           <w:noProof/>
           <w:sz w:val="28"/>
           <w:szCs w:val="28"/>
-          <w:lang w:eastAsia="en-PH"/>
+          <w:lang w:val="en-US"/>
         </w:rPr>
         <mc:AlternateContent>
           <mc:Choice Requires="wps">
@@ -2206,12 +1821,146 @@
           <w:b/>
           <w:noProof/>
           <w:sz w:val="32"/>
-          <w:lang w:eastAsia="en-PH"/>
+          <w:lang w:val="en-US"/>
         </w:rPr>
         <mc:AlternateContent>
           <mc:Choice Requires="wps">
             <w:drawing>
-              <wp:anchor distT="0" distB="0" distL="114300" distR="114300" simplePos="0" relativeHeight="251741184" behindDoc="0" locked="0" layoutInCell="1" allowOverlap="1" wp14:anchorId="6BD1EF43" wp14:editId="6FD4C99C">
+              <wp:anchor distT="0" distB="0" distL="114300" distR="114300" simplePos="0" relativeHeight="251749376" behindDoc="0" locked="0" layoutInCell="1" allowOverlap="1" wp14:anchorId="24E804A7" wp14:editId="7407442B">
+                <wp:simplePos x="0" y="0"/>
+                <wp:positionH relativeFrom="column">
+                  <wp:posOffset>4147457</wp:posOffset>
+                </wp:positionH>
+                <wp:positionV relativeFrom="paragraph">
+                  <wp:posOffset>115206</wp:posOffset>
+                </wp:positionV>
+                <wp:extent cx="2238375" cy="816429"/>
+                <wp:effectExtent l="0" t="0" r="28575" b="22225"/>
+                <wp:wrapNone/>
+                <wp:docPr id="243" name="Oval 243"/>
+                <wp:cNvGraphicFramePr/>
+                <a:graphic xmlns:a="http://schemas.openxmlformats.org/drawingml/2006/main">
+                  <a:graphicData uri="http://schemas.microsoft.com/office/word/2010/wordprocessingShape">
+                    <wps:wsp>
+                      <wps:cNvSpPr/>
+                      <wps:spPr>
+                        <a:xfrm>
+                          <a:off x="0" y="0"/>
+                          <a:ext cx="2238375" cy="816429"/>
+                        </a:xfrm>
+                        <a:prstGeom prst="ellipse">
+                          <a:avLst/>
+                        </a:prstGeom>
+                      </wps:spPr>
+                      <wps:style>
+                        <a:lnRef idx="1">
+                          <a:schemeClr val="accent5"/>
+                        </a:lnRef>
+                        <a:fillRef idx="3">
+                          <a:schemeClr val="accent5"/>
+                        </a:fillRef>
+                        <a:effectRef idx="2">
+                          <a:schemeClr val="accent5"/>
+                        </a:effectRef>
+                        <a:fontRef idx="minor">
+                          <a:schemeClr val="lt1"/>
+                        </a:fontRef>
+                      </wps:style>
+                      <wps:txbx>
+                        <w:txbxContent>
+                          <w:p>
+                            <w:pPr>
+                              <w:jc w:val="center"/>
+                              <w:rPr>
+                                <w:sz w:val="28"/>
+                                <w:lang w:val="en-US"/>
+                              </w:rPr>
+                            </w:pPr>
+                            <w:r>
+                              <w:rPr>
+                                <w:sz w:val="28"/>
+                                <w:lang w:val="en-US"/>
+                              </w:rPr>
+                              <w:t>Checks grade</w:t>
+                            </w:r>
+                            <w:r>
+                              <w:rPr>
+                                <w:sz w:val="28"/>
+                                <w:lang w:val="en-US"/>
+                              </w:rPr>
+                              <w:t>s and attendance</w:t>
+                            </w:r>
+                          </w:p>
+                        </w:txbxContent>
+                      </wps:txbx>
+                      <wps:bodyPr rot="0" spcFirstLastPara="0" vertOverflow="overflow" horzOverflow="overflow" vert="horz" wrap="square" lIns="91440" tIns="45720" rIns="91440" bIns="45720" numCol="1" spcCol="0" rtlCol="0" fromWordArt="0" anchor="ctr" anchorCtr="0" forceAA="0" compatLnSpc="1">
+                        <a:prstTxWarp prst="textNoShape">
+                          <a:avLst/>
+                        </a:prstTxWarp>
+                        <a:noAutofit/>
+                      </wps:bodyPr>
+                    </wps:wsp>
+                  </a:graphicData>
+                </a:graphic>
+                <wp14:sizeRelH relativeFrom="margin">
+                  <wp14:pctWidth>0</wp14:pctWidth>
+                </wp14:sizeRelH>
+                <wp14:sizeRelV relativeFrom="margin">
+                  <wp14:pctHeight>0</wp14:pctHeight>
+                </wp14:sizeRelV>
+              </wp:anchor>
+            </w:drawing>
+          </mc:Choice>
+          <mc:Fallback>
+            <w:pict>
+              <v:oval w14:anchorId="24E804A7" id="Oval 243" o:spid="_x0000_s1032" style="position:absolute;left:0;text-align:left;margin-left:326.55pt;margin-top:9.05pt;width:176.25pt;height:64.3pt;z-index:251749376;visibility:visible;mso-wrap-style:square;mso-width-percent:0;mso-height-percent:0;mso-wrap-distance-left:9pt;mso-wrap-distance-top:0;mso-wrap-distance-right:9pt;mso-wrap-distance-bottom:0;mso-position-horizontal:absolute;mso-position-horizontal-relative:text;mso-position-vertical:absolute;mso-position-vertical-relative:text;mso-width-percent:0;mso-height-percent:0;mso-width-relative:margin;mso-height-relative:margin;v-text-anchor:middle" o:gfxdata="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" fillcolor="#4f7ac7 [3032]" strokecolor="#4472c4 [3208]" strokeweight=".5pt">
+                <v:fill color2="#416fc3 [3176]" rotate="t" colors="0 #6083cb;.5 #3e70ca;1 #2e61ba" focus="100%" type="gradient">
+                  <o:fill v:ext="view" type="gradientUnscaled"/>
+                </v:fill>
+                <v:stroke joinstyle="miter"/>
+                <v:textbox>
+                  <w:txbxContent>
+                    <w:p>
+                      <w:pPr>
+                        <w:jc w:val="center"/>
+                        <w:rPr>
+                          <w:sz w:val="28"/>
+                          <w:lang w:val="en-US"/>
+                        </w:rPr>
+                      </w:pPr>
+                      <w:r>
+                        <w:rPr>
+                          <w:sz w:val="28"/>
+                          <w:lang w:val="en-US"/>
+                        </w:rPr>
+                        <w:t>Checks grade</w:t>
+                      </w:r>
+                      <w:r>
+                        <w:rPr>
+                          <w:sz w:val="28"/>
+                          <w:lang w:val="en-US"/>
+                        </w:rPr>
+                        <w:t>s and attendance</w:t>
+                      </w:r>
+                    </w:p>
+                  </w:txbxContent>
+                </v:textbox>
+              </v:oval>
+            </w:pict>
+          </mc:Fallback>
+        </mc:AlternateContent>
+      </w:r>
+      <w:r>
+        <w:rPr>
+          <w:b/>
+          <w:noProof/>
+          <w:sz w:val="32"/>
+          <w:lang w:val="en-US"/>
+        </w:rPr>
+        <mc:AlternateContent>
+          <mc:Choice Requires="wps">
+            <w:drawing>
+              <wp:anchor distT="0" distB="0" distL="114300" distR="114300" simplePos="0" relativeHeight="251741184" behindDoc="0" locked="0" layoutInCell="1" allowOverlap="1" wp14:anchorId="3C09E754" wp14:editId="62FC4566">
                 <wp:simplePos x="0" y="0"/>
                 <wp:positionH relativeFrom="margin">
                   <wp:align>left</wp:align>
@@ -2298,7 +2047,7 @@
           </mc:Choice>
           <mc:Fallback>
             <w:pict>
-              <v:oval w14:anchorId="6BD1EF43" id="Oval 239" o:spid="_x0000_s1032" style="position:absolute;left:0;text-align:left;margin-left:0;margin-top:5.3pt;width:183pt;height:58.5pt;z-index:251741184;visibility:visible;mso-wrap-style:square;mso-width-percent:0;mso-height-percent:0;mso-wrap-distance-left:9pt;mso-wrap-distance-top:0;mso-wrap-distance-right:9pt;mso-wrap-distance-bottom:0;mso-position-horizontal:left;mso-position-horizontal-relative:margin;mso-position-vertical:absolute;mso-position-vertical-relative:text;mso-width-percent:0;mso-height-percent:0;mso-width-relative:margin;mso-height-relative:margin;v-text-anchor:middle" o:gfxdata="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" fillcolor="#4f7ac7 [3032]" strokecolor="#4472c4 [3208]" strokeweight=".5pt">
+              <v:oval w14:anchorId="3C09E754" id="Oval 239" o:spid="_x0000_s1033" style="position:absolute;left:0;text-align:left;margin-left:0;margin-top:5.3pt;width:183pt;height:58.5pt;z-index:251741184;visibility:visible;mso-wrap-style:square;mso-width-percent:0;mso-height-percent:0;mso-wrap-distance-left:9pt;mso-wrap-distance-top:0;mso-wrap-distance-right:9pt;mso-wrap-distance-bottom:0;mso-position-horizontal:left;mso-position-horizontal-relative:margin;mso-position-vertical:absolute;mso-position-vertical-relative:text;mso-width-percent:0;mso-height-percent:0;mso-width-relative:margin;mso-height-relative:margin;v-text-anchor:middle" o:gfxdata="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" fillcolor="#4f7ac7 [3032]" strokecolor="#4472c4 [3208]" strokeweight=".5pt">
                 <v:fill color2="#416fc3 [3176]" rotate="t" colors="0 #6083cb;.5 #3e70ca;1 #2e61ba" focus="100%" type="gradient">
                   <o:fill v:ext="view" type="gradientUnscaled"/>
                 </v:fill>
@@ -2331,126 +2080,6 @@
                   </w:txbxContent>
                 </v:textbox>
                 <w10:wrap anchorx="margin"/>
-              </v:oval>
-            </w:pict>
-          </mc:Fallback>
-        </mc:AlternateContent>
-      </w:r>
-      <w:r>
-        <w:rPr>
-          <w:b/>
-          <w:noProof/>
-          <w:sz w:val="32"/>
-          <w:lang w:eastAsia="en-PH"/>
-        </w:rPr>
-        <mc:AlternateContent>
-          <mc:Choice Requires="wps">
-            <w:drawing>
-              <wp:anchor distT="0" distB="0" distL="114300" distR="114300" simplePos="0" relativeHeight="251749376" behindDoc="0" locked="0" layoutInCell="1" allowOverlap="1" wp14:anchorId="60EC5D01" wp14:editId="66B8CFB8">
-                <wp:simplePos x="0" y="0"/>
-                <wp:positionH relativeFrom="column">
-                  <wp:posOffset>4143375</wp:posOffset>
-                </wp:positionH>
-                <wp:positionV relativeFrom="paragraph">
-                  <wp:posOffset>113665</wp:posOffset>
-                </wp:positionV>
-                <wp:extent cx="2238375" cy="523875"/>
-                <wp:effectExtent l="0" t="0" r="28575" b="28575"/>
-                <wp:wrapNone/>
-                <wp:docPr id="243" name="Oval 243"/>
-                <wp:cNvGraphicFramePr/>
-                <a:graphic xmlns:a="http://schemas.openxmlformats.org/drawingml/2006/main">
-                  <a:graphicData uri="http://schemas.microsoft.com/office/word/2010/wordprocessingShape">
-                    <wps:wsp>
-                      <wps:cNvSpPr/>
-                      <wps:spPr>
-                        <a:xfrm>
-                          <a:off x="0" y="0"/>
-                          <a:ext cx="2238375" cy="523875"/>
-                        </a:xfrm>
-                        <a:prstGeom prst="ellipse">
-                          <a:avLst/>
-                        </a:prstGeom>
-                      </wps:spPr>
-                      <wps:style>
-                        <a:lnRef idx="1">
-                          <a:schemeClr val="accent5"/>
-                        </a:lnRef>
-                        <a:fillRef idx="3">
-                          <a:schemeClr val="accent5"/>
-                        </a:fillRef>
-                        <a:effectRef idx="2">
-                          <a:schemeClr val="accent5"/>
-                        </a:effectRef>
-                        <a:fontRef idx="minor">
-                          <a:schemeClr val="lt1"/>
-                        </a:fontRef>
-                      </wps:style>
-                      <wps:txbx>
-                        <w:txbxContent>
-                          <w:p>
-                            <w:pPr>
-                              <w:jc w:val="center"/>
-                              <w:rPr>
-                                <w:sz w:val="28"/>
-                                <w:lang w:val="en-US"/>
-                              </w:rPr>
-                            </w:pPr>
-                            <w:r>
-                              <w:rPr>
-                                <w:sz w:val="28"/>
-                                <w:lang w:val="en-US"/>
-                              </w:rPr>
-                              <w:t>Checks grade</w:t>
-                            </w:r>
-                          </w:p>
-                        </w:txbxContent>
-                      </wps:txbx>
-                      <wps:bodyPr rot="0" spcFirstLastPara="0" vertOverflow="overflow" horzOverflow="overflow" vert="horz" wrap="square" lIns="91440" tIns="45720" rIns="91440" bIns="45720" numCol="1" spcCol="0" rtlCol="0" fromWordArt="0" anchor="ctr" anchorCtr="0" forceAA="0" compatLnSpc="1">
-                        <a:prstTxWarp prst="textNoShape">
-                          <a:avLst/>
-                        </a:prstTxWarp>
-                        <a:noAutofit/>
-                      </wps:bodyPr>
-                    </wps:wsp>
-                  </a:graphicData>
-                </a:graphic>
-                <wp14:sizeRelH relativeFrom="margin">
-                  <wp14:pctWidth>0</wp14:pctWidth>
-                </wp14:sizeRelH>
-                <wp14:sizeRelV relativeFrom="margin">
-                  <wp14:pctHeight>0</wp14:pctHeight>
-                </wp14:sizeRelV>
-              </wp:anchor>
-            </w:drawing>
-          </mc:Choice>
-          <mc:Fallback>
-            <w:pict>
-              <v:oval w14:anchorId="60EC5D01" id="Oval 243" o:spid="_x0000_s1033" style="position:absolute;left:0;text-align:left;margin-left:326.25pt;margin-top:8.95pt;width:176.25pt;height:41.25pt;z-index:251749376;visibility:visible;mso-wrap-style:square;mso-width-percent:0;mso-height-percent:0;mso-wrap-distance-left:9pt;mso-wrap-distance-top:0;mso-wrap-distance-right:9pt;mso-wrap-distance-bottom:0;mso-position-horizontal:absolute;mso-position-horizontal-relative:text;mso-position-vertical:absolute;mso-position-vertical-relative:text;mso-width-percent:0;mso-height-percent:0;mso-width-relative:margin;mso-height-relative:margin;v-text-anchor:middle" o:gfxdata="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" fillcolor="#4f7ac7 [3032]" strokecolor="#4472c4 [3208]" strokeweight=".5pt">
-                <v:fill color2="#416fc3 [3176]" rotate="t" colors="0 #6083cb;.5 #3e70ca;1 #2e61ba" focus="100%" type="gradient">
-                  <o:fill v:ext="view" type="gradientUnscaled"/>
-                </v:fill>
-                <v:stroke joinstyle="miter"/>
-                <v:textbox>
-                  <w:txbxContent>
-                    <w:p>
-                      <w:pPr>
-                        <w:jc w:val="center"/>
-                        <w:rPr>
-                          <w:sz w:val="28"/>
-                          <w:lang w:val="en-US"/>
-                        </w:rPr>
-                      </w:pPr>
-                      <w:r>
-                        <w:rPr>
-                          <w:sz w:val="28"/>
-                          <w:lang w:val="en-US"/>
-                        </w:rPr>
-                        <w:t>Checks grade</w:t>
-                      </w:r>
-                    </w:p>
-                  </w:txbxContent>
-                </v:textbox>
               </v:oval>
             </w:pict>
           </mc:Fallback>

</xml_diff>